<commit_message>
new schedule because snow
</commit_message>
<xml_diff>
--- a/rhe306-spring2014/documents/StyleGuide.docx
+++ b/rhe306-spring2014/documents/StyleGuide.docx
@@ -151,48 +151,60 @@
       <w:pPr>
         <w:ind w:left="720"/>
       </w:pPr>
+    </w:p>
+    <w:p>
+      <w:r>
+        <w:rPr>
+          <w:b/>
+        </w:rPr>
+        <w:t>Punctuation</w:t>
+      </w:r>
+    </w:p>
+    <w:p>
+      <w:pPr>
+        <w:rPr>
+          <w:i/>
+        </w:rPr>
+      </w:pPr>
+      <w:r>
+        <w:rPr>
+          <w:i/>
+        </w:rPr>
+        <w:t>All punctuation goes inside quotation marks.</w:t>
+      </w:r>
+    </w:p>
+    <w:p>
+      <w:pPr>
+        <w:ind w:left="720"/>
+      </w:pPr>
+      <w:r>
+        <w:t>“Markets don’t wag fingers,” Sandel writes (87).</w:t>
+      </w:r>
+    </w:p>
+    <w:p>
+      <w:pPr>
+        <w:ind w:left="720"/>
+      </w:pPr>
+      <w:r>
+        <w:t>We might refer to this, ironically, as “marketization.”</w:t>
+      </w:r>
+    </w:p>
+    <w:p/>
+    <w:p>
+      <w:pPr>
+        <w:rPr>
+          <w:b/>
+        </w:rPr>
+      </w:pPr>
+      <w:r>
+        <w:rPr>
+          <w:b/>
+        </w:rPr>
+        <w:t>Grammar</w:t>
+      </w:r>
       <w:bookmarkStart w:id="0" w:name="_GoBack"/>
       <w:bookmarkEnd w:id="0"/>
     </w:p>
-    <w:p>
-      <w:r>
-        <w:rPr>
-          <w:b/>
-        </w:rPr>
-        <w:t>Punctuation</w:t>
-      </w:r>
-    </w:p>
-    <w:p>
-      <w:pPr>
-        <w:rPr>
-          <w:i/>
-        </w:rPr>
-      </w:pPr>
-      <w:r>
-        <w:rPr>
-          <w:i/>
-        </w:rPr>
-        <w:t>All punctuation goes inside quotation marks.</w:t>
-      </w:r>
-    </w:p>
-    <w:p>
-      <w:pPr>
-        <w:ind w:left="720"/>
-      </w:pPr>
-      <w:r>
-        <w:t>“Markets don’t wag fingers,” Sandel writes (87).</w:t>
-      </w:r>
-    </w:p>
-    <w:p>
-      <w:pPr>
-        <w:ind w:left="720"/>
-      </w:pPr>
-      <w:r>
-        <w:t>We might refer to this, ironically, as “marketization.”</w:t>
-      </w:r>
-    </w:p>
-    <w:p/>
-    <w:p/>
     <w:sectPr>
       <w:footerReference w:type="default" r:id="rId8"/>
       <w:pgSz w:w="12240" w:h="15840"/>

</xml_diff>